<commit_message>
Updated word doc with new screenshot showing folder structure
</commit_message>
<xml_diff>
--- a/module-1/assignment-1/white-assignment1.2.docx
+++ b/module-1/assignment-1/white-assignment1.2.docx
@@ -20,6 +20,9 @@
     <w:p/>
     <w:p>
       <w:r>
+        <w:rPr>
+          <w:noProof/>
+        </w:rPr>
         <w:drawing>
           <wp:inline distT="0" distB="0" distL="0" distR="0" wp14:anchorId="05A00C5E" wp14:editId="77CA9F4F">
             <wp:extent cx="5570703" cy="1874682"/>
@@ -60,10 +63,10 @@
     <w:p>
       <w:r>
         <w:drawing>
-          <wp:inline distT="0" distB="0" distL="0" distR="0" wp14:anchorId="42D8DE1B" wp14:editId="0EF91965">
-            <wp:extent cx="5943600" cy="2635250"/>
-            <wp:effectExtent l="0" t="0" r="0" b="0"/>
-            <wp:docPr id="1642172363" name="Picture 1" descr="A screenshot of a computer&#10;&#10;AI-generated content may be incorrect."/>
+          <wp:inline distT="0" distB="0" distL="0" distR="0" wp14:anchorId="0552D7E8" wp14:editId="080E4557">
+            <wp:extent cx="5943600" cy="3729355"/>
+            <wp:effectExtent l="0" t="0" r="0" b="4445"/>
+            <wp:docPr id="891266801" name="Picture 1"/>
             <wp:cNvGraphicFramePr>
               <a:graphicFrameLocks xmlns:a="http://schemas.openxmlformats.org/drawingml/2006/main" noChangeAspect="1"/>
             </wp:cNvGraphicFramePr>
@@ -71,7 +74,7 @@
               <a:graphicData uri="http://schemas.openxmlformats.org/drawingml/2006/picture">
                 <pic:pic xmlns:pic="http://schemas.openxmlformats.org/drawingml/2006/picture">
                   <pic:nvPicPr>
-                    <pic:cNvPr id="1642172363" name="Picture 1" descr="A screenshot of a computer&#10;&#10;AI-generated content may be incorrect."/>
+                    <pic:cNvPr id="891266801" name=""/>
                     <pic:cNvPicPr/>
                   </pic:nvPicPr>
                   <pic:blipFill>
@@ -83,7 +86,7 @@
                   <pic:spPr>
                     <a:xfrm>
                       <a:off x="0" y="0"/>
-                      <a:ext cx="5943600" cy="2635250"/>
+                      <a:ext cx="5943600" cy="3729355"/>
                     </a:xfrm>
                     <a:prstGeom prst="rect">
                       <a:avLst/>

</xml_diff>

<commit_message>
Added github link to word documents for assignments 1.2 and 1.3
</commit_message>
<xml_diff>
--- a/module-1/assignment-1/white-assignment1.2.docx
+++ b/module-1/assignment-1/white-assignment1.2.docx
@@ -17,7 +17,19 @@
         <w:t>Assignment 1.2</w:t>
       </w:r>
     </w:p>
-    <w:p/>
+    <w:p>
+      <w:proofErr w:type="spellStart"/>
+      <w:r>
+        <w:t>Github</w:t>
+      </w:r>
+      <w:proofErr w:type="spellEnd"/>
+      <w:r>
+        <w:t xml:space="preserve"> link: </w:t>
+      </w:r>
+      <w:r>
+        <w:t>https://github.com/Sara-Renee/csd-340/</w:t>
+      </w:r>
+    </w:p>
     <w:p>
       <w:r>
         <w:rPr>
@@ -62,6 +74,9 @@
     </w:p>
     <w:p>
       <w:r>
+        <w:rPr>
+          <w:noProof/>
+        </w:rPr>
         <w:drawing>
           <wp:inline distT="0" distB="0" distL="0" distR="0" wp14:anchorId="0552D7E8" wp14:editId="080E4557">
             <wp:extent cx="5943600" cy="3729355"/>
@@ -712,7 +727,6 @@
   <w:style w:type="character" w:default="1" w:styleId="DefaultParagraphFont">
     <w:name w:val="Default Paragraph Font"/>
     <w:uiPriority w:val="1"/>
-    <w:semiHidden/>
     <w:unhideWhenUsed/>
   </w:style>
   <w:style w:type="table" w:default="1" w:styleId="TableNormal">

</xml_diff>